<commit_message>
Correct capitalization in project title
</commit_message>
<xml_diff>
--- a/documents/projectDescription/ProjectDescription.docx
+++ b/documents/projectDescription/ProjectDescription.docx
@@ -9,11 +9,80 @@
           <w:lang w:val="en-US"/>
         </w:rPr>
       </w:pPr>
-      <w:r>
-        <w:rPr>
-          <w:lang w:val="en-US"/>
-        </w:rPr>
-        <w:t>Evaluation of tool support to validate the Object Calisthenics</w:t>
+      <w:bookmarkStart w:id="0" w:name="_GoBack"/>
+      <w:r>
+        <w:rPr>
+          <w:lang w:val="en-US"/>
+        </w:rPr>
+        <w:t>Evaluation and P</w:t>
+      </w:r>
+      <w:r>
+        <w:rPr>
+          <w:lang w:val="en-US"/>
+        </w:rPr>
+        <w:t xml:space="preserve">rototypical </w:t>
+      </w:r>
+      <w:r>
+        <w:rPr>
+          <w:lang w:val="en-US"/>
+        </w:rPr>
+        <w:t>Implementation</w:t>
+      </w:r>
+      <w:r>
+        <w:rPr>
+          <w:lang w:val="en-US"/>
+        </w:rPr>
+        <w:t xml:space="preserve"> of </w:t>
+      </w:r>
+      <w:r>
+        <w:rPr>
+          <w:lang w:val="en-US"/>
+        </w:rPr>
+        <w:t>Tool Support to V</w:t>
+      </w:r>
+      <w:r>
+        <w:rPr>
+          <w:lang w:val="en-US"/>
+        </w:rPr>
+        <w:t>alidate the Object Calisthenics</w:t>
+      </w:r>
+    </w:p>
+    <w:bookmarkEnd w:id="0"/>
+    <w:p>
+      <w:pPr>
+        <w:rPr>
+          <w:lang w:val="en-US"/>
+        </w:rPr>
+      </w:pPr>
+      <w:r>
+        <w:rPr>
+          <w:lang w:val="en-US"/>
+        </w:rPr>
+        <w:t xml:space="preserve">The Object Calisthenics are an exercise to </w:t>
+      </w:r>
+      <w:r>
+        <w:rPr>
+          <w:lang w:val="en-US"/>
+        </w:rPr>
+        <w:t>improve the quality of</w:t>
+      </w:r>
+      <w:r>
+        <w:rPr>
+          <w:lang w:val="en-US"/>
+        </w:rPr>
+        <w:t xml:space="preserve"> Object Oriented code. </w:t>
+      </w:r>
+      <w:r>
+        <w:rPr>
+          <w:lang w:val="en-US"/>
+        </w:rPr>
+        <w:t>G</w:t>
+      </w:r>
+      <w:r>
+        <w:rPr>
+          <w:lang w:val="en-US"/>
+        </w:rPr>
+        <w:t>ood Object Oriented Code is hard to learn when coming from procedural code. Many developers think in Object Oriented code – but do they really write good Object Oriented Software?</w:t>
       </w:r>
     </w:p>
     <w:p>
@@ -26,31 +95,13 @@
         <w:rPr>
           <w:lang w:val="en-US"/>
         </w:rPr>
-        <w:t xml:space="preserve">The Object Calisthenics are an exercise to </w:t>
-      </w:r>
-      <w:r>
-        <w:rPr>
-          <w:lang w:val="en-US"/>
-        </w:rPr>
-        <w:t>improve the quality of</w:t>
-      </w:r>
-      <w:r>
-        <w:rPr>
-          <w:lang w:val="en-US"/>
-        </w:rPr>
-        <w:t xml:space="preserve"> Object Oriented code. </w:t>
-      </w:r>
-      <w:r>
-        <w:rPr>
-          <w:lang w:val="en-US"/>
-        </w:rPr>
-        <w:t>G</w:t>
-      </w:r>
-      <w:r>
-        <w:rPr>
-          <w:lang w:val="en-US"/>
-        </w:rPr>
-        <w:t>ood Object Oriented Code is hard to learn when coming from procedural code. Many developers think in Object Oriented code – but do they really write good Object Oriented Software?</w:t>
+        <w:t xml:space="preserve">The rules of the Object Calisthenics are an exercise that trains developers to enhance their Object Oriented coding style. The exercise is composed of nine rules that the developer has to stick with. </w:t>
+      </w:r>
+      <w:r>
+        <w:rPr>
+          <w:lang w:val="en-US"/>
+        </w:rPr>
+        <w:t xml:space="preserve">Behind every rule there is a purpose why the rule is important and why it leads to better Object Oriented Code. </w:t>
       </w:r>
     </w:p>
     <w:p>
@@ -63,34 +114,7 @@
         <w:rPr>
           <w:lang w:val="en-US"/>
         </w:rPr>
-        <w:t xml:space="preserve">The rules of the Object Calisthenics are an exercise that trains developers to enhance their Object Oriented coding style. The exercise is composed of nine rules that the developer has to stick with. </w:t>
-      </w:r>
-      <w:r>
-        <w:rPr>
-          <w:lang w:val="en-US"/>
-        </w:rPr>
-        <w:t xml:space="preserve">Behind every rule there is a purpose why the rule is important and why it leads to better Object Oriented Code. </w:t>
-      </w:r>
-    </w:p>
-    <w:p>
-      <w:pPr>
-        <w:rPr>
-          <w:lang w:val="en-US"/>
-        </w:rPr>
-      </w:pPr>
-      <w:r>
-        <w:rPr>
-          <w:lang w:val="en-US"/>
-        </w:rPr>
-        <w:t>Usually the developer doesn’t use these rules in real world project but applies them in short two hour exercises in which he designs and implements minimalistic softwar</w:t>
-      </w:r>
-      <w:bookmarkStart w:id="0" w:name="_GoBack"/>
-      <w:bookmarkEnd w:id="0"/>
-      <w:r>
-        <w:rPr>
-          <w:lang w:val="en-US"/>
-        </w:rPr>
-        <w:t xml:space="preserve">e with little requirements. This could be a Minesweeper or a </w:t>
+        <w:t xml:space="preserve">Usually the developer doesn’t use these rules in real world project but applies them in short two hour exercises in which he designs and implements minimalistic software with little requirements. This could be a Minesweeper or a </w:t>
       </w:r>
       <w:proofErr w:type="spellStart"/>
       <w:r>
@@ -1317,7 +1341,7 @@
 </file>
 
 <file path=customXml/itemProps1.xml><?xml version="1.0" encoding="utf-8"?>
-<ds:datastoreItem xmlns:ds="http://schemas.openxmlformats.org/officeDocument/2006/customXml" ds:itemID="{775F7C37-296B-4107-B93C-F3DB38F6A589}">
+<ds:datastoreItem xmlns:ds="http://schemas.openxmlformats.org/officeDocument/2006/customXml" ds:itemID="{BCC1C158-FBD0-4A08-9C62-3717514CC36A}">
   <ds:schemaRefs>
     <ds:schemaRef ds:uri="http://schemas.openxmlformats.org/officeDocument/2006/bibliography"/>
   </ds:schemaRefs>

</xml_diff>